<commit_message>
Updates Python for beginners guide
</commit_message>
<xml_diff>
--- a/02_Extras/Software_Guides/Python/Python_for_Beginners.docx
+++ b/02_Extras/Software_Guides/Python/Python_for_Beginners.docx
@@ -3,12 +3,569 @@
 <w:document xmlns:wpc="http://schemas.microsoft.com/office/word/2010/wordprocessingCanvas" xmlns:cx="http://schemas.microsoft.com/office/drawing/2014/chartex" xmlns:cx1="http://schemas.microsoft.com/office/drawing/2015/9/8/chartex" xmlns:cx2="http://schemas.microsoft.com/office/drawing/2015/10/21/chartex" xmlns:cx3="http://schemas.microsoft.com/office/drawing/2016/5/9/chartex" xmlns:cx4="http://schemas.microsoft.com/office/drawing/2016/5/10/chartex" xmlns:cx5="http://schemas.microsoft.com/office/drawing/2016/5/11/chartex" xmlns:cx6="http://schemas.microsoft.com/office/drawing/2016/5/12/chartex" xmlns:cx7="http://schemas.microsoft.com/office/drawing/2016/5/13/chartex" xmlns:cx8="http://schemas.microsoft.com/office/drawing/2016/5/14/chartex" xmlns:mc="http://schemas.openxmlformats.org/markup-compatibility/2006" xmlns:aink="http://schemas.microsoft.com/office/drawing/2016/ink" xmlns:am3d="http://schemas.microsoft.com/office/drawing/2017/model3d" xmlns:o="urn:schemas-microsoft-com:office:office" xmlns:r="http://schemas.openxmlformats.org/officeDocument/2006/relationships" xmlns:m="http://schemas.openxmlformats.org/officeDocument/2006/math" xmlns:v="urn:schemas-microsoft-com:vml" xmlns:wp14="http://schemas.microsoft.com/office/word/2010/wordprocessingDrawing" xmlns:wp="http://schemas.openxmlformats.org/drawingml/2006/wordprocessingDrawing" xmlns:w10="urn:schemas-microsoft-com:office:word" xmlns:w="http://schemas.openxmlformats.org/wordprocessingml/2006/main" xmlns:w14="http://schemas.microsoft.com/office/word/2010/wordml" xmlns:w15="http://schemas.microsoft.com/office/word/2012/wordml" xmlns:w16cex="http://schemas.microsoft.com/office/word/2018/wordml/cex" xmlns:w16cid="http://schemas.microsoft.com/office/word/2016/wordml/cid" xmlns:w16="http://schemas.microsoft.com/office/word/2018/wordml" xmlns:w16se="http://schemas.microsoft.com/office/word/2015/wordml/symex" xmlns:wpg="http://schemas.microsoft.com/office/word/2010/wordprocessingGroup" xmlns:wpi="http://schemas.microsoft.com/office/word/2010/wordprocessingInk" xmlns:wne="http://schemas.microsoft.com/office/word/2006/wordml" xmlns:wps="http://schemas.microsoft.com/office/word/2010/wordprocessingShape" mc:Ignorable="w14 w15 w16se w16cid w16 w16cex wp14">
   <w:body>
     <w:p>
-      <w:r>
+      <w:pPr>
+        <w:rPr>
+          <w:b/>
+          <w:bCs/>
+          <w:sz w:val="28"/>
+          <w:szCs w:val="28"/>
+        </w:rPr>
+      </w:pPr>
+      <w:r>
+        <w:rPr>
+          <w:b/>
+          <w:bCs/>
+          <w:sz w:val="28"/>
+          <w:szCs w:val="28"/>
+        </w:rPr>
         <w:t xml:space="preserve">Installing and Updating Python for Beginners </w:t>
       </w:r>
     </w:p>
-    <w:p/>
-    <w:p/>
+    <w:p>
+      <w:pPr>
+        <w:rPr>
+          <w:sz w:val="20"/>
+          <w:szCs w:val="20"/>
+        </w:rPr>
+      </w:pPr>
+    </w:p>
+    <w:p>
+      <w:pPr>
+        <w:rPr>
+          <w:sz w:val="20"/>
+          <w:szCs w:val="20"/>
+        </w:rPr>
+      </w:pPr>
+      <w:r>
+        <w:rPr>
+          <w:b/>
+          <w:bCs/>
+          <w:sz w:val="20"/>
+          <w:szCs w:val="20"/>
+          <w:highlight w:val="yellow"/>
+        </w:rPr>
+        <w:t>Note</w:t>
+      </w:r>
+      <w:r>
+        <w:rPr>
+          <w:sz w:val="20"/>
+          <w:szCs w:val="20"/>
+        </w:rPr>
+        <w:t xml:space="preserve">: all instructions are for </w:t>
+      </w:r>
+      <w:r>
+        <w:rPr>
+          <w:b/>
+          <w:bCs/>
+          <w:sz w:val="20"/>
+          <w:szCs w:val="20"/>
+        </w:rPr>
+        <w:t>MacOS only</w:t>
+      </w:r>
+    </w:p>
+    <w:p>
+      <w:pPr>
+        <w:rPr>
+          <w:sz w:val="20"/>
+          <w:szCs w:val="20"/>
+        </w:rPr>
+      </w:pPr>
+    </w:p>
+    <w:p>
+      <w:pPr>
+        <w:pStyle w:val="HTMLPreformatted"/>
+      </w:pPr>
+      <w:r>
+        <w:rPr>
+          <w:rFonts w:asciiTheme="minorHAnsi" w:hAnsiTheme="minorHAnsi" w:cstheme="minorHAnsi"/>
+        </w:rPr>
+        <w:t>Before installing Python, you can check if Python is already installed by opening a Terminal window and entering</w:t>
+      </w:r>
+      <w:r>
+        <w:br/>
+      </w:r>
+      <w:r>
+        <w:br/>
+      </w:r>
+      <w:r>
+        <w:rPr>
+          <w:highlight w:val="lightGray"/>
+        </w:rPr>
+        <w:t>$ python3 --version</w:t>
+      </w:r>
+    </w:p>
+    <w:p>
+      <w:pPr>
+        <w:rPr>
+          <w:sz w:val="20"/>
+          <w:szCs w:val="20"/>
+        </w:rPr>
+      </w:pPr>
+    </w:p>
+    <w:p>
+      <w:pPr>
+        <w:pStyle w:val="HTMLPreformatted"/>
+        <w:rPr>
+          <w:rFonts w:asciiTheme="minorHAnsi" w:hAnsiTheme="minorHAnsi" w:cstheme="minorHAnsi"/>
+          <w:color w:val="000000"/>
+        </w:rPr>
+      </w:pPr>
+      <w:r>
+        <w:rPr>
+          <w:rFonts w:asciiTheme="minorHAnsi" w:hAnsiTheme="minorHAnsi" w:cstheme="minorHAnsi"/>
+        </w:rPr>
+        <w:t>If Python is already installed on your system, this command will return a version number such as</w:t>
+      </w:r>
+      <w:r>
+        <w:t xml:space="preserve"> </w:t>
+      </w:r>
+      <w:r>
+        <w:rPr>
+          <w:rStyle w:val="go"/>
+          <w:highlight w:val="lightGray"/>
+        </w:rPr>
+        <w:t>Python 3.</w:t>
+      </w:r>
+      <w:r>
+        <w:rPr>
+          <w:rStyle w:val="go"/>
+          <w:highlight w:val="lightGray"/>
+        </w:rPr>
+        <w:t>4</w:t>
+      </w:r>
+      <w:r>
+        <w:rPr>
+          <w:rStyle w:val="go"/>
+          <w:highlight w:val="lightGray"/>
+        </w:rPr>
+        <w:t>.</w:t>
+      </w:r>
+      <w:r>
+        <w:rPr>
+          <w:rStyle w:val="go"/>
+          <w:highlight w:val="lightGray"/>
+        </w:rPr>
+        <w:t>9</w:t>
+      </w:r>
+      <w:r>
+        <w:t xml:space="preserve">. </w:t>
+      </w:r>
+      <w:r>
+        <w:rPr>
+          <w:rFonts w:asciiTheme="minorHAnsi" w:hAnsiTheme="minorHAnsi" w:cstheme="minorHAnsi"/>
+        </w:rPr>
+        <w:t xml:space="preserve">However, if Python is not installed on your system, it will return the message </w:t>
+      </w:r>
+      <w:r>
+        <w:rPr>
+          <w:color w:val="000000"/>
+          <w:highlight w:val="lightGray"/>
+        </w:rPr>
+        <w:t>python</w:t>
+      </w:r>
+      <w:r>
+        <w:rPr>
+          <w:color w:val="000000"/>
+          <w:highlight w:val="lightGray"/>
+        </w:rPr>
+        <w:t>3</w:t>
+      </w:r>
+      <w:r>
+        <w:rPr>
+          <w:color w:val="000000"/>
+          <w:highlight w:val="lightGray"/>
+        </w:rPr>
+        <w:t>: command not found</w:t>
+      </w:r>
+      <w:r>
+        <w:rPr>
+          <w:rFonts w:asciiTheme="minorHAnsi" w:hAnsiTheme="minorHAnsi" w:cstheme="minorHAnsi"/>
+          <w:color w:val="000000"/>
+        </w:rPr>
+        <w:t>.</w:t>
+      </w:r>
+    </w:p>
+    <w:p>
+      <w:pPr>
+        <w:pStyle w:val="HTMLPreformatted"/>
+        <w:rPr>
+          <w:rFonts w:asciiTheme="minorHAnsi" w:hAnsiTheme="minorHAnsi" w:cstheme="minorHAnsi"/>
+          <w:color w:val="000000"/>
+        </w:rPr>
+      </w:pPr>
+    </w:p>
+    <w:p>
+      <w:pPr>
+        <w:pStyle w:val="HTMLPreformatted"/>
+        <w:rPr>
+          <w:rFonts w:asciiTheme="minorHAnsi" w:hAnsiTheme="minorHAnsi" w:cstheme="minorHAnsi"/>
+          <w:color w:val="000000"/>
+        </w:rPr>
+      </w:pPr>
+      <w:r>
+        <w:rPr>
+          <w:rFonts w:asciiTheme="minorHAnsi" w:hAnsiTheme="minorHAnsi" w:cstheme="minorHAnsi"/>
+          <w:color w:val="000000"/>
+        </w:rPr>
+        <w:t>If Python is not already installed, you can either install Python via a GUI installer or via homebrew. If you are not familiar or comfortable with command line interface, you</w:t>
+      </w:r>
+      <w:r>
+        <w:rPr>
+          <w:rFonts w:asciiTheme="minorHAnsi" w:hAnsiTheme="minorHAnsi" w:cstheme="minorHAnsi"/>
+          <w:color w:val="000000"/>
+        </w:rPr>
+        <w:t xml:space="preserve"> may want to use the GUI installer. That said, installing homebrew and using it to install Python is a simple and easy process. </w:t>
+      </w:r>
+    </w:p>
+    <w:p>
+      <w:pPr>
+        <w:pStyle w:val="HTMLPreformatted"/>
+        <w:rPr>
+          <w:rFonts w:asciiTheme="minorHAnsi" w:hAnsiTheme="minorHAnsi" w:cstheme="minorHAnsi"/>
+          <w:color w:val="000000"/>
+        </w:rPr>
+      </w:pPr>
+    </w:p>
+    <w:p>
+      <w:pPr>
+        <w:pStyle w:val="HTMLPreformatted"/>
+        <w:rPr>
+          <w:rFonts w:asciiTheme="minorHAnsi" w:hAnsiTheme="minorHAnsi" w:cstheme="minorHAnsi"/>
+          <w:color w:val="000000"/>
+          <w:u w:val="single"/>
+        </w:rPr>
+      </w:pPr>
+      <w:r>
+        <w:rPr>
+          <w:rFonts w:asciiTheme="minorHAnsi" w:hAnsiTheme="minorHAnsi" w:cstheme="minorHAnsi"/>
+          <w:b/>
+          <w:bCs/>
+          <w:color w:val="000000"/>
+          <w:u w:val="single"/>
+        </w:rPr>
+        <w:t>To Install Python via Homebrew</w:t>
+      </w:r>
+      <w:r>
+        <w:rPr>
+          <w:rFonts w:asciiTheme="minorHAnsi" w:hAnsiTheme="minorHAnsi" w:cstheme="minorHAnsi"/>
+          <w:color w:val="000000"/>
+          <w:u w:val="single"/>
+        </w:rPr>
+        <w:t>:</w:t>
+      </w:r>
+    </w:p>
+    <w:p>
+      <w:pPr>
+        <w:pStyle w:val="HTMLPreformatted"/>
+        <w:rPr>
+          <w:rFonts w:asciiTheme="minorHAnsi" w:hAnsiTheme="minorHAnsi" w:cstheme="minorHAnsi"/>
+          <w:color w:val="000000"/>
+        </w:rPr>
+      </w:pPr>
+    </w:p>
+    <w:p>
+      <w:pPr>
+        <w:pStyle w:val="HTMLPreformatted"/>
+        <w:rPr>
+          <w:rFonts w:asciiTheme="minorHAnsi" w:hAnsiTheme="minorHAnsi" w:cstheme="minorHAnsi"/>
+          <w:color w:val="000000"/>
+        </w:rPr>
+      </w:pPr>
+      <w:r>
+        <w:rPr>
+          <w:rFonts w:asciiTheme="minorHAnsi" w:hAnsiTheme="minorHAnsi" w:cstheme="minorHAnsi"/>
+          <w:color w:val="000000"/>
+        </w:rPr>
+        <w:t xml:space="preserve">In your terminal window, enter the following command in order to install homebrew. You may be prompted for your system password. </w:t>
+      </w:r>
+    </w:p>
+    <w:p>
+      <w:pPr>
+        <w:pStyle w:val="HTMLPreformatted"/>
+        <w:rPr>
+          <w:rFonts w:asciiTheme="minorHAnsi" w:hAnsiTheme="minorHAnsi" w:cstheme="minorHAnsi"/>
+          <w:color w:val="000000"/>
+        </w:rPr>
+      </w:pPr>
+    </w:p>
+    <w:p>
+      <w:pPr>
+        <w:pStyle w:val="HTMLPreformatted"/>
+      </w:pPr>
+      <w:r>
+        <w:rPr>
+          <w:rStyle w:val="gp"/>
+          <w:highlight w:val="lightGray"/>
+        </w:rPr>
+        <w:t xml:space="preserve">$ </w:t>
+      </w:r>
+      <w:r>
+        <w:rPr>
+          <w:rStyle w:val="HTMLCode"/>
+          <w:highlight w:val="lightGray"/>
+        </w:rPr>
+        <w:t xml:space="preserve">/bin/bash -c </w:t>
+      </w:r>
+      <w:r>
+        <w:rPr>
+          <w:rStyle w:val="s2"/>
+          <w:highlight w:val="lightGray"/>
+        </w:rPr>
+        <w:t>"</w:t>
+      </w:r>
+      <w:r>
+        <w:rPr>
+          <w:rStyle w:val="k"/>
+          <w:highlight w:val="lightGray"/>
+        </w:rPr>
+        <w:t>$(</w:t>
+      </w:r>
+      <w:r>
+        <w:rPr>
+          <w:rStyle w:val="HTMLCode"/>
+          <w:highlight w:val="lightGray"/>
+        </w:rPr>
+        <w:t>curl -</w:t>
+      </w:r>
+      <w:proofErr w:type="spellStart"/>
+      <w:r>
+        <w:rPr>
+          <w:rStyle w:val="HTMLCode"/>
+          <w:highlight w:val="lightGray"/>
+        </w:rPr>
+        <w:t>fsSL</w:t>
+      </w:r>
+      <w:proofErr w:type="spellEnd"/>
+      <w:r>
+        <w:rPr>
+          <w:rStyle w:val="HTMLCode"/>
+          <w:highlight w:val="lightGray"/>
+        </w:rPr>
+        <w:t xml:space="preserve"> https://raw.githubusercontent.com/Homebrew/install/master/install.sh</w:t>
+      </w:r>
+      <w:r>
+        <w:rPr>
+          <w:rStyle w:val="k"/>
+          <w:highlight w:val="lightGray"/>
+        </w:rPr>
+        <w:t>)</w:t>
+      </w:r>
+      <w:r>
+        <w:rPr>
+          <w:rStyle w:val="s2"/>
+          <w:highlight w:val="lightGray"/>
+        </w:rPr>
+        <w:t>"</w:t>
+      </w:r>
+    </w:p>
+    <w:p>
+      <w:pPr>
+        <w:pStyle w:val="HTMLPreformatted"/>
+        <w:rPr>
+          <w:rFonts w:asciiTheme="minorHAnsi" w:hAnsiTheme="minorHAnsi" w:cstheme="minorHAnsi"/>
+        </w:rPr>
+      </w:pPr>
+    </w:p>
+    <w:p>
+      <w:pPr>
+        <w:pStyle w:val="HTMLPreformatted"/>
+        <w:rPr>
+          <w:rFonts w:asciiTheme="minorHAnsi" w:hAnsiTheme="minorHAnsi" w:cstheme="minorHAnsi"/>
+        </w:rPr>
+      </w:pPr>
+      <w:r>
+        <w:rPr>
+          <w:rFonts w:asciiTheme="minorHAnsi" w:hAnsiTheme="minorHAnsi" w:cstheme="minorHAnsi"/>
+        </w:rPr>
+        <w:t>Update homebrew with the following command.</w:t>
+      </w:r>
+    </w:p>
+    <w:p>
+      <w:pPr>
+        <w:pStyle w:val="HTMLPreformatted"/>
+        <w:rPr>
+          <w:rFonts w:asciiTheme="minorHAnsi" w:hAnsiTheme="minorHAnsi" w:cstheme="minorHAnsi"/>
+        </w:rPr>
+      </w:pPr>
+    </w:p>
+    <w:p>
+      <w:pPr>
+        <w:pStyle w:val="HTMLPreformatted"/>
+      </w:pPr>
+      <w:r>
+        <w:rPr>
+          <w:rStyle w:val="gp"/>
+          <w:highlight w:val="lightGray"/>
+        </w:rPr>
+        <w:t xml:space="preserve">$ </w:t>
+      </w:r>
+      <w:r>
+        <w:rPr>
+          <w:rStyle w:val="HTMLCode"/>
+          <w:highlight w:val="lightGray"/>
+        </w:rPr>
+        <w:t xml:space="preserve">brew update </w:t>
+      </w:r>
+      <w:r>
+        <w:rPr>
+          <w:rStyle w:val="o"/>
+          <w:highlight w:val="lightGray"/>
+        </w:rPr>
+        <w:t>&amp;&amp;</w:t>
+      </w:r>
+      <w:r>
+        <w:rPr>
+          <w:rStyle w:val="HTMLCode"/>
+          <w:highlight w:val="lightGray"/>
+        </w:rPr>
+        <w:t xml:space="preserve"> brew upgrade</w:t>
+      </w:r>
+    </w:p>
+    <w:p>
+      <w:pPr>
+        <w:pStyle w:val="HTMLPreformatted"/>
+        <w:rPr>
+          <w:rFonts w:asciiTheme="minorHAnsi" w:hAnsiTheme="minorHAnsi" w:cstheme="minorHAnsi"/>
+        </w:rPr>
+      </w:pPr>
+    </w:p>
+    <w:p>
+      <w:pPr>
+        <w:pStyle w:val="HTMLPreformatted"/>
+        <w:rPr>
+          <w:rFonts w:asciiTheme="minorHAnsi" w:hAnsiTheme="minorHAnsi" w:cstheme="minorHAnsi"/>
+        </w:rPr>
+      </w:pPr>
+      <w:r>
+        <w:rPr>
+          <w:rFonts w:asciiTheme="minorHAnsi" w:hAnsiTheme="minorHAnsi" w:cstheme="minorHAnsi"/>
+        </w:rPr>
+        <w:t>Now that homebrew is installed and upgraded, install Python with the command:</w:t>
+      </w:r>
+    </w:p>
+    <w:p>
+      <w:pPr>
+        <w:pStyle w:val="HTMLPreformatted"/>
+        <w:rPr>
+          <w:rFonts w:asciiTheme="minorHAnsi" w:hAnsiTheme="minorHAnsi" w:cstheme="minorHAnsi"/>
+        </w:rPr>
+      </w:pPr>
+    </w:p>
+    <w:p>
+      <w:r>
+        <w:rPr>
+          <w:rFonts w:ascii="Courier New" w:hAnsi="Courier New" w:cs="Courier New"/>
+          <w:sz w:val="20"/>
+          <w:szCs w:val="20"/>
+          <w:highlight w:val="lightGray"/>
+        </w:rPr>
+        <w:t xml:space="preserve">$ </w:t>
+      </w:r>
+      <w:r>
+        <w:rPr>
+          <w:rStyle w:val="HTMLCode"/>
+          <w:highlight w:val="lightGray"/>
+        </w:rPr>
+        <w:t>brew install python3</w:t>
+      </w:r>
+    </w:p>
+    <w:p>
+      <w:pPr>
+        <w:pStyle w:val="HTMLPreformatted"/>
+        <w:rPr>
+          <w:rFonts w:asciiTheme="minorHAnsi" w:hAnsiTheme="minorHAnsi" w:cstheme="minorHAnsi"/>
+        </w:rPr>
+      </w:pPr>
+    </w:p>
+    <w:p>
+      <w:pPr>
+        <w:pStyle w:val="HTMLPreformatted"/>
+        <w:rPr>
+          <w:rFonts w:asciiTheme="minorHAnsi" w:hAnsiTheme="minorHAnsi" w:cstheme="minorHAnsi"/>
+        </w:rPr>
+      </w:pPr>
+      <w:r>
+        <w:rPr>
+          <w:rFonts w:asciiTheme="minorHAnsi" w:hAnsiTheme="minorHAnsi" w:cstheme="minorHAnsi"/>
+        </w:rPr>
+        <w:t xml:space="preserve">The Python website recommends testing the installation with the command </w:t>
+      </w:r>
+      <w:r>
+        <w:rPr>
+          <w:highlight w:val="lightGray"/>
+        </w:rPr>
+        <w:t>pip3</w:t>
+      </w:r>
+      <w:r>
+        <w:rPr>
+          <w:rFonts w:asciiTheme="minorHAnsi" w:hAnsiTheme="minorHAnsi" w:cstheme="minorHAnsi"/>
+        </w:rPr>
+        <w:t>. This should bring up pip (Python’s package manager) help text. If it returns an error, retry the previous installation steps.</w:t>
+      </w:r>
+    </w:p>
+    <w:p>
+      <w:pPr>
+        <w:pStyle w:val="HTMLPreformatted"/>
+        <w:rPr>
+          <w:rFonts w:asciiTheme="minorHAnsi" w:hAnsiTheme="minorHAnsi" w:cstheme="minorHAnsi"/>
+        </w:rPr>
+      </w:pPr>
+    </w:p>
+    <w:p>
+      <w:pPr>
+        <w:pStyle w:val="HTMLPreformatted"/>
+        <w:rPr>
+          <w:rFonts w:asciiTheme="minorHAnsi" w:hAnsiTheme="minorHAnsi" w:cstheme="minorHAnsi"/>
+          <w:color w:val="000000"/>
+          <w:u w:val="single"/>
+        </w:rPr>
+      </w:pPr>
+      <w:r>
+        <w:rPr>
+          <w:rFonts w:asciiTheme="minorHAnsi" w:hAnsiTheme="minorHAnsi" w:cstheme="minorHAnsi"/>
+          <w:b/>
+          <w:bCs/>
+          <w:color w:val="000000"/>
+          <w:u w:val="single"/>
+        </w:rPr>
+        <w:t xml:space="preserve">To Install Python via </w:t>
+      </w:r>
+      <w:r>
+        <w:rPr>
+          <w:rFonts w:asciiTheme="minorHAnsi" w:hAnsiTheme="minorHAnsi" w:cstheme="minorHAnsi"/>
+          <w:b/>
+          <w:bCs/>
+          <w:color w:val="000000"/>
+          <w:u w:val="single"/>
+        </w:rPr>
+        <w:t>the Python GUI</w:t>
+      </w:r>
+      <w:r>
+        <w:rPr>
+          <w:rFonts w:asciiTheme="minorHAnsi" w:hAnsiTheme="minorHAnsi" w:cstheme="minorHAnsi"/>
+          <w:color w:val="000000"/>
+          <w:u w:val="single"/>
+        </w:rPr>
+        <w:t>:</w:t>
+      </w:r>
+    </w:p>
+    <w:p>
+      <w:pPr>
+        <w:pStyle w:val="HTMLPreformatted"/>
+        <w:rPr>
+          <w:rFonts w:asciiTheme="minorHAnsi" w:hAnsiTheme="minorHAnsi" w:cstheme="minorHAnsi"/>
+          <w:color w:val="000000"/>
+        </w:rPr>
+      </w:pPr>
+    </w:p>
+    <w:p>
+      <w:pPr>
+        <w:pStyle w:val="HTMLPreformatted"/>
+        <w:rPr>
+          <w:rFonts w:asciiTheme="minorHAnsi" w:hAnsiTheme="minorHAnsi" w:cstheme="minorHAnsi"/>
+        </w:rPr>
+      </w:pPr>
+    </w:p>
     <w:sectPr>
       <w:pgSz w:w="12240" w:h="15840"/>
       <w:pgMar w:top="1440" w:right="1440" w:bottom="1440" w:left="1440" w:header="720" w:footer="720" w:gutter="0"/>
@@ -413,11 +970,14 @@
   <w:style w:type="paragraph" w:default="1" w:styleId="Normal">
     <w:name w:val="Normal"/>
     <w:qFormat/>
+    <w:rsid w:val="001762CC"/>
+    <w:rPr>
+      <w:rFonts w:ascii="Times New Roman" w:eastAsia="Times New Roman" w:hAnsi="Times New Roman" w:cs="Times New Roman"/>
+    </w:rPr>
   </w:style>
   <w:style w:type="character" w:default="1" w:styleId="DefaultParagraphFont">
     <w:name w:val="Default Paragraph Font"/>
     <w:uiPriority w:val="1"/>
-    <w:semiHidden/>
     <w:unhideWhenUsed/>
   </w:style>
   <w:style w:type="table" w:default="1" w:styleId="TableNormal">
@@ -440,6 +1000,89 @@
     <w:uiPriority w:val="99"/>
     <w:semiHidden/>
     <w:unhideWhenUsed/>
+  </w:style>
+  <w:style w:type="paragraph" w:styleId="HTMLPreformatted">
+    <w:name w:val="HTML Preformatted"/>
+    <w:basedOn w:val="Normal"/>
+    <w:link w:val="HTMLPreformattedChar"/>
+    <w:uiPriority w:val="99"/>
+    <w:unhideWhenUsed/>
+    <w:rsid w:val="00BB3A93"/>
+    <w:pPr>
+      <w:tabs>
+        <w:tab w:val="left" w:pos="916"/>
+        <w:tab w:val="left" w:pos="1832"/>
+        <w:tab w:val="left" w:pos="2748"/>
+        <w:tab w:val="left" w:pos="3664"/>
+        <w:tab w:val="left" w:pos="4580"/>
+        <w:tab w:val="left" w:pos="5496"/>
+        <w:tab w:val="left" w:pos="6412"/>
+        <w:tab w:val="left" w:pos="7328"/>
+        <w:tab w:val="left" w:pos="8244"/>
+        <w:tab w:val="left" w:pos="9160"/>
+        <w:tab w:val="left" w:pos="10076"/>
+        <w:tab w:val="left" w:pos="10992"/>
+        <w:tab w:val="left" w:pos="11908"/>
+        <w:tab w:val="left" w:pos="12824"/>
+        <w:tab w:val="left" w:pos="13740"/>
+        <w:tab w:val="left" w:pos="14656"/>
+      </w:tabs>
+    </w:pPr>
+    <w:rPr>
+      <w:rFonts w:ascii="Courier New" w:hAnsi="Courier New" w:cs="Courier New"/>
+      <w:sz w:val="20"/>
+      <w:szCs w:val="20"/>
+    </w:rPr>
+  </w:style>
+  <w:style w:type="character" w:customStyle="1" w:styleId="HTMLPreformattedChar">
+    <w:name w:val="HTML Preformatted Char"/>
+    <w:basedOn w:val="DefaultParagraphFont"/>
+    <w:link w:val="HTMLPreformatted"/>
+    <w:uiPriority w:val="99"/>
+    <w:rsid w:val="00BB3A93"/>
+    <w:rPr>
+      <w:rFonts w:ascii="Courier New" w:eastAsia="Times New Roman" w:hAnsi="Courier New" w:cs="Courier New"/>
+      <w:sz w:val="20"/>
+      <w:szCs w:val="20"/>
+    </w:rPr>
+  </w:style>
+  <w:style w:type="character" w:styleId="HTMLCode">
+    <w:name w:val="HTML Code"/>
+    <w:basedOn w:val="DefaultParagraphFont"/>
+    <w:uiPriority w:val="99"/>
+    <w:semiHidden/>
+    <w:unhideWhenUsed/>
+    <w:rsid w:val="00BB3A93"/>
+    <w:rPr>
+      <w:rFonts w:ascii="Courier New" w:eastAsia="Times New Roman" w:hAnsi="Courier New" w:cs="Courier New"/>
+      <w:sz w:val="20"/>
+      <w:szCs w:val="20"/>
+    </w:rPr>
+  </w:style>
+  <w:style w:type="character" w:customStyle="1" w:styleId="gp">
+    <w:name w:val="gp"/>
+    <w:basedOn w:val="DefaultParagraphFont"/>
+    <w:rsid w:val="00BB3A93"/>
+  </w:style>
+  <w:style w:type="character" w:customStyle="1" w:styleId="go">
+    <w:name w:val="go"/>
+    <w:basedOn w:val="DefaultParagraphFont"/>
+    <w:rsid w:val="00BB3A93"/>
+  </w:style>
+  <w:style w:type="character" w:customStyle="1" w:styleId="s2">
+    <w:name w:val="s2"/>
+    <w:basedOn w:val="DefaultParagraphFont"/>
+    <w:rsid w:val="00BB643E"/>
+  </w:style>
+  <w:style w:type="character" w:customStyle="1" w:styleId="k">
+    <w:name w:val="k"/>
+    <w:basedOn w:val="DefaultParagraphFont"/>
+    <w:rsid w:val="00BB643E"/>
+  </w:style>
+  <w:style w:type="character" w:customStyle="1" w:styleId="o">
+    <w:name w:val="o"/>
+    <w:basedOn w:val="DefaultParagraphFont"/>
+    <w:rsid w:val="00E8383B"/>
   </w:style>
 </w:styles>
 </file>

</xml_diff>